<commit_message>
confirm string 2 :)
</commit_message>
<xml_diff>
--- a/Note Pj2.docx
+++ b/Note Pj2.docx
@@ -107,7 +107,10 @@
         </w:numPr>
       </w:pPr>
       <w:r>
-        <w:t>Build lỗi thì xoá file nachos.ps ở thư mục code/test</w:t>
+        <w:t xml:space="preserve">Build lỗi thì xoá file nachos.ps ở thư mục </w:t>
+      </w:r>
+      <w:r>
+        <w:t>nachos-3.4</w:t>
       </w:r>
     </w:p>
     <w:sectPr>

</xml_diff>

<commit_message>
Lưu ý dấu '' và ""
</commit_message>
<xml_diff>
--- a/Note Pj2.docx
+++ b/Note Pj2.docx
@@ -111,6 +111,18 @@
       </w:r>
       <w:r>
         <w:t>nachos-3.4</w:t>
+      </w:r>
+    </w:p>
+    <w:p>
+      <w:pPr>
+        <w:pStyle w:val="ListParagraph"/>
+        <w:numPr>
+          <w:ilvl w:val="0"/>
+          <w:numId w:val="1"/>
+        </w:numPr>
+      </w:pPr>
+      <w:r>
+        <w:t>File start.c với start.s hay bị khùng. Bị lỗi undefine hàm thì xuống them dòng trong hai file</w:t>
       </w:r>
     </w:p>
     <w:sectPr>

</xml_diff>

<commit_message>
Done sort. Còn help với ascii
</commit_message>
<xml_diff>
--- a/Note Pj2.docx
+++ b/Note Pj2.docx
@@ -118,12 +118,212 @@
       <w:pPr>
         <w:pStyle w:val="ListParagraph"/>
         <w:numPr>
-          <w:ilvl w:val="1"/>
+          <w:ilvl w:val="0"/>
           <w:numId w:val="1"/>
         </w:numPr>
       </w:pPr>
       <w:proofErr w:type="spellStart"/>
       <w:r>
+        <w:t>Khai</w:t>
+      </w:r>
+      <w:proofErr w:type="spellEnd"/>
+      <w:r>
+        <w:t xml:space="preserve"> </w:t>
+      </w:r>
+      <w:proofErr w:type="spellStart"/>
+      <w:r>
+        <w:t>báo</w:t>
+      </w:r>
+      <w:proofErr w:type="spellEnd"/>
+      <w:r>
+        <w:t xml:space="preserve"> </w:t>
+      </w:r>
+      <w:proofErr w:type="spellStart"/>
+      <w:r>
+        <w:t>các</w:t>
+      </w:r>
+      <w:proofErr w:type="spellEnd"/>
+      <w:r>
+        <w:t xml:space="preserve"> </w:t>
+      </w:r>
+      <w:proofErr w:type="spellStart"/>
+      <w:r>
+        <w:t>biến</w:t>
+      </w:r>
+      <w:proofErr w:type="spellEnd"/>
+      <w:r>
+        <w:t xml:space="preserve"> trong switch case trong exception.cc </w:t>
+      </w:r>
+      <w:proofErr w:type="spellStart"/>
+      <w:r>
+        <w:t>nên</w:t>
+      </w:r>
+      <w:proofErr w:type="spellEnd"/>
+      <w:r>
+        <w:t xml:space="preserve"> </w:t>
+      </w:r>
+      <w:proofErr w:type="spellStart"/>
+      <w:r>
+        <w:t>khai</w:t>
+      </w:r>
+      <w:proofErr w:type="spellEnd"/>
+      <w:r>
+        <w:t xml:space="preserve"> </w:t>
+      </w:r>
+      <w:proofErr w:type="spellStart"/>
+      <w:r>
+        <w:t>báo</w:t>
+      </w:r>
+      <w:proofErr w:type="spellEnd"/>
+      <w:r>
+        <w:t xml:space="preserve"> </w:t>
+      </w:r>
+      <w:proofErr w:type="spellStart"/>
+      <w:r>
+        <w:t>tách</w:t>
+      </w:r>
+      <w:proofErr w:type="spellEnd"/>
+      <w:r>
+        <w:t xml:space="preserve"> </w:t>
+      </w:r>
+      <w:proofErr w:type="spellStart"/>
+      <w:r>
+        <w:t>riêng</w:t>
+      </w:r>
+      <w:proofErr w:type="spellEnd"/>
+      <w:r>
+        <w:t xml:space="preserve"> </w:t>
+      </w:r>
+      <w:proofErr w:type="spellStart"/>
+      <w:r>
+        <w:t>phần</w:t>
+      </w:r>
+      <w:proofErr w:type="spellEnd"/>
+      <w:r>
+        <w:t xml:space="preserve"> </w:t>
+      </w:r>
+      <w:proofErr w:type="spellStart"/>
+      <w:r>
+        <w:t>gán</w:t>
+      </w:r>
+      <w:proofErr w:type="spellEnd"/>
+      <w:r>
+        <w:t xml:space="preserve">. </w:t>
+      </w:r>
+      <w:proofErr w:type="spellStart"/>
+      <w:r>
+        <w:t>Nghĩa</w:t>
+      </w:r>
+      <w:proofErr w:type="spellEnd"/>
+      <w:r>
+        <w:t xml:space="preserve"> </w:t>
+      </w:r>
+      <w:proofErr w:type="spellStart"/>
+      <w:r>
+        <w:t>là</w:t>
+      </w:r>
+      <w:proofErr w:type="spellEnd"/>
+      <w:r>
+        <w:t xml:space="preserve"> </w:t>
+      </w:r>
+      <w:proofErr w:type="spellStart"/>
+      <w:r>
+        <w:t>khi</w:t>
+      </w:r>
+      <w:proofErr w:type="spellEnd"/>
+      <w:r>
+        <w:t xml:space="preserve"> </w:t>
+      </w:r>
+      <w:proofErr w:type="spellStart"/>
+      <w:r>
+        <w:t>khai</w:t>
+      </w:r>
+      <w:proofErr w:type="spellEnd"/>
+      <w:r>
+        <w:t xml:space="preserve"> </w:t>
+      </w:r>
+      <w:proofErr w:type="spellStart"/>
+      <w:r>
+        <w:t>báo</w:t>
+      </w:r>
+      <w:proofErr w:type="spellEnd"/>
+      <w:r>
+        <w:t xml:space="preserve"> </w:t>
+      </w:r>
+      <w:proofErr w:type="spellStart"/>
+      <w:r>
+        <w:t>không</w:t>
+      </w:r>
+      <w:proofErr w:type="spellEnd"/>
+      <w:r>
+        <w:t xml:space="preserve"> </w:t>
+      </w:r>
+      <w:proofErr w:type="spellStart"/>
+      <w:r>
+        <w:t>gán</w:t>
+      </w:r>
+      <w:proofErr w:type="spellEnd"/>
+      <w:r>
+        <w:t xml:space="preserve"> </w:t>
+      </w:r>
+      <w:proofErr w:type="spellStart"/>
+      <w:r>
+        <w:t>giá</w:t>
+      </w:r>
+      <w:proofErr w:type="spellEnd"/>
+      <w:r>
+        <w:t xml:space="preserve"> </w:t>
+      </w:r>
+      <w:proofErr w:type="spellStart"/>
+      <w:r>
+        <w:t>trị</w:t>
+      </w:r>
+      <w:proofErr w:type="spellEnd"/>
+      <w:r>
+        <w:t xml:space="preserve"> </w:t>
+      </w:r>
+      <w:proofErr w:type="spellStart"/>
+      <w:r>
+        <w:t>trả</w:t>
+      </w:r>
+      <w:proofErr w:type="spellEnd"/>
+      <w:r>
+        <w:t xml:space="preserve"> </w:t>
+      </w:r>
+      <w:proofErr w:type="spellStart"/>
+      <w:r>
+        <w:t>về</w:t>
+      </w:r>
+      <w:proofErr w:type="spellEnd"/>
+      <w:r>
+        <w:t xml:space="preserve"> </w:t>
+      </w:r>
+      <w:proofErr w:type="spellStart"/>
+      <w:r>
+        <w:t>từ</w:t>
+      </w:r>
+      <w:proofErr w:type="spellEnd"/>
+      <w:r>
+        <w:t xml:space="preserve"> </w:t>
+      </w:r>
+      <w:proofErr w:type="spellStart"/>
+      <w:r>
+        <w:t>hàm</w:t>
+      </w:r>
+      <w:proofErr w:type="spellEnd"/>
+      <w:r>
+        <w:t xml:space="preserve"> </w:t>
+      </w:r>
+      <w:proofErr w:type="spellStart"/>
+      <w:r>
+        <w:t>khác</w:t>
+      </w:r>
+      <w:proofErr w:type="spellEnd"/>
+      <w:r>
+        <w:t xml:space="preserve">.  </w:t>
+      </w:r>
+      <w:proofErr w:type="spellStart"/>
+      <w:r>
         <w:t>Nếu</w:t>
       </w:r>
       <w:proofErr w:type="spellEnd"/>
@@ -132,7 +332,23 @@
       </w:r>
       <w:proofErr w:type="spellStart"/>
       <w:r>
-        <w:t>báo</w:t>
+        <w:t>không</w:t>
+      </w:r>
+      <w:proofErr w:type="spellEnd"/>
+      <w:r>
+        <w:t xml:space="preserve"> </w:t>
+      </w:r>
+      <w:proofErr w:type="spellStart"/>
+      <w:r>
+        <w:t>sẽ</w:t>
+      </w:r>
+      <w:proofErr w:type="spellEnd"/>
+      <w:r>
+        <w:t xml:space="preserve"> </w:t>
+      </w:r>
+      <w:proofErr w:type="spellStart"/>
+      <w:r>
+        <w:t>gặp</w:t>
       </w:r>
       <w:proofErr w:type="spellEnd"/>
       <w:r>
@@ -144,63 +360,7 @@
       </w:r>
       <w:proofErr w:type="spellEnd"/>
       <w:r>
-        <w:t xml:space="preserve"> </w:t>
-      </w:r>
-      <w:proofErr w:type="spellStart"/>
-      <w:r>
-        <w:t>gSynchConsole</w:t>
-      </w:r>
-      <w:proofErr w:type="spellEnd"/>
-      <w:r>
-        <w:t xml:space="preserve"> undefined </w:t>
-      </w:r>
-      <w:proofErr w:type="spellStart"/>
-      <w:r>
-        <w:t>thì</w:t>
-      </w:r>
-      <w:proofErr w:type="spellEnd"/>
-      <w:r>
-        <w:t xml:space="preserve"> </w:t>
-      </w:r>
-      <w:proofErr w:type="spellStart"/>
-      <w:r>
-        <w:t>khai</w:t>
-      </w:r>
-      <w:proofErr w:type="spellEnd"/>
-      <w:r>
-        <w:t xml:space="preserve"> </w:t>
-      </w:r>
-      <w:proofErr w:type="spellStart"/>
-      <w:r>
-        <w:t>báo</w:t>
-      </w:r>
-      <w:proofErr w:type="spellEnd"/>
-      <w:r>
-        <w:t xml:space="preserve"> </w:t>
-      </w:r>
-      <w:proofErr w:type="spellStart"/>
-      <w:r>
-        <w:t>gSynchConsole</w:t>
-      </w:r>
-      <w:proofErr w:type="spellEnd"/>
-      <w:r>
-        <w:t xml:space="preserve"> </w:t>
-      </w:r>
-      <w:proofErr w:type="spellStart"/>
-      <w:r>
-        <w:t>ngoài</w:t>
-      </w:r>
-      <w:proofErr w:type="spellEnd"/>
-      <w:r>
-        <w:t xml:space="preserve"> </w:t>
-      </w:r>
-      <w:proofErr w:type="spellStart"/>
-      <w:r>
-        <w:t>lệnh</w:t>
-      </w:r>
-      <w:proofErr w:type="spellEnd"/>
-      <w:r>
-        <w:t xml:space="preserve"> ifdef USER_PROGRAM</w:t>
+        <w:t xml:space="preserve"> crosses initialization</w:t>
       </w:r>
     </w:p>
     <w:p>
@@ -211,97 +371,116 @@
           <w:numId w:val="1"/>
         </w:numPr>
       </w:pPr>
-      <w:proofErr w:type="spellStart"/>
-      <w:r>
-        <w:t>Khai</w:t>
-      </w:r>
-      <w:proofErr w:type="spellEnd"/>
-      <w:r>
-        <w:t xml:space="preserve"> </w:t>
-      </w:r>
-      <w:proofErr w:type="spellStart"/>
-      <w:r>
-        <w:t>báo</w:t>
-      </w:r>
-      <w:proofErr w:type="spellEnd"/>
-      <w:r>
-        <w:t xml:space="preserve"> </w:t>
-      </w:r>
-      <w:proofErr w:type="spellStart"/>
-      <w:r>
-        <w:t>các</w:t>
-      </w:r>
-      <w:proofErr w:type="spellEnd"/>
-      <w:r>
-        <w:t xml:space="preserve"> </w:t>
-      </w:r>
-      <w:proofErr w:type="spellStart"/>
-      <w:r>
-        <w:t>biến</w:t>
-      </w:r>
-      <w:proofErr w:type="spellEnd"/>
-      <w:r>
-        <w:t xml:space="preserve"> trong switch case trong exception.cc </w:t>
-      </w:r>
-      <w:proofErr w:type="spellStart"/>
-      <w:r>
-        <w:t>nên</w:t>
-      </w:r>
-      <w:proofErr w:type="spellEnd"/>
-      <w:r>
-        <w:t xml:space="preserve"> </w:t>
-      </w:r>
-      <w:proofErr w:type="spellStart"/>
-      <w:r>
-        <w:t>khai</w:t>
-      </w:r>
-      <w:proofErr w:type="spellEnd"/>
-      <w:r>
-        <w:t xml:space="preserve"> </w:t>
-      </w:r>
-      <w:proofErr w:type="spellStart"/>
-      <w:r>
-        <w:t>báo</w:t>
-      </w:r>
-      <w:proofErr w:type="spellEnd"/>
-      <w:r>
-        <w:t xml:space="preserve"> </w:t>
-      </w:r>
-      <w:proofErr w:type="spellStart"/>
-      <w:r>
-        <w:t>tách</w:t>
-      </w:r>
-      <w:proofErr w:type="spellEnd"/>
-      <w:r>
-        <w:t xml:space="preserve"> </w:t>
-      </w:r>
-      <w:proofErr w:type="spellStart"/>
-      <w:r>
-        <w:t>riêng</w:t>
-      </w:r>
-      <w:proofErr w:type="spellEnd"/>
-      <w:r>
-        <w:t xml:space="preserve"> </w:t>
-      </w:r>
-      <w:proofErr w:type="spellStart"/>
-      <w:r>
-        <w:t>phần</w:t>
-      </w:r>
-      <w:proofErr w:type="spellEnd"/>
-      <w:r>
-        <w:t xml:space="preserve"> </w:t>
-      </w:r>
-      <w:proofErr w:type="spellStart"/>
-      <w:r>
-        <w:t>gán</w:t>
-      </w:r>
-      <w:proofErr w:type="spellEnd"/>
-      <w:r>
-        <w:t xml:space="preserve">. </w:t>
-      </w:r>
-      <w:proofErr w:type="spellStart"/>
-      <w:r>
-        <w:t>Nghĩa</w:t>
+      <w:r>
+        <w:t xml:space="preserve">Build </w:t>
+      </w:r>
+      <w:proofErr w:type="spellStart"/>
+      <w:r>
+        <w:t>lỗi</w:t>
+      </w:r>
+      <w:proofErr w:type="spellEnd"/>
+      <w:r>
+        <w:t xml:space="preserve"> </w:t>
+      </w:r>
+      <w:proofErr w:type="spellStart"/>
+      <w:r>
+        <w:t>bị</w:t>
+      </w:r>
+      <w:proofErr w:type="spellEnd"/>
+      <w:r>
+        <w:t xml:space="preserve"> undefined </w:t>
+      </w:r>
+      <w:proofErr w:type="spellStart"/>
+      <w:r>
+        <w:t>mấy</w:t>
+      </w:r>
+      <w:proofErr w:type="spellEnd"/>
+      <w:r>
+        <w:t xml:space="preserve"> </w:t>
+      </w:r>
+      <w:proofErr w:type="spellStart"/>
+      <w:r>
+        <w:t>cái</w:t>
+      </w:r>
+      <w:proofErr w:type="spellEnd"/>
+      <w:r>
+        <w:t xml:space="preserve"> </w:t>
+      </w:r>
+      <w:proofErr w:type="spellStart"/>
+      <w:r>
+        <w:t>hàm</w:t>
+      </w:r>
+      <w:proofErr w:type="spellEnd"/>
+      <w:r>
+        <w:t xml:space="preserve"> hay </w:t>
+      </w:r>
+      <w:proofErr w:type="spellStart"/>
+      <w:r>
+        <w:t>gSynchoConsole</w:t>
+      </w:r>
+      <w:proofErr w:type="spellEnd"/>
+      <w:r>
+        <w:t xml:space="preserve"> </w:t>
+      </w:r>
+      <w:proofErr w:type="spellStart"/>
+      <w:r>
+        <w:t>thì</w:t>
+      </w:r>
+      <w:proofErr w:type="spellEnd"/>
+      <w:r>
+        <w:t xml:space="preserve"> </w:t>
+      </w:r>
+      <w:proofErr w:type="spellStart"/>
+      <w:r>
+        <w:t>mở</w:t>
+      </w:r>
+      <w:proofErr w:type="spellEnd"/>
+      <w:r>
+        <w:t xml:space="preserve"> file </w:t>
+      </w:r>
+      <w:proofErr w:type="spellStart"/>
+      <w:r>
+        <w:t>đó</w:t>
+      </w:r>
+      <w:proofErr w:type="spellEnd"/>
+      <w:r>
+        <w:t xml:space="preserve"> </w:t>
+      </w:r>
+      <w:proofErr w:type="spellStart"/>
+      <w:r>
+        <w:t>làm</w:t>
+      </w:r>
+      <w:proofErr w:type="spellEnd"/>
+      <w:r>
+        <w:t xml:space="preserve"> </w:t>
+      </w:r>
+      <w:proofErr w:type="spellStart"/>
+      <w:r>
+        <w:t>gì</w:t>
+      </w:r>
+      <w:proofErr w:type="spellEnd"/>
+      <w:r>
+        <w:t xml:space="preserve"> </w:t>
+      </w:r>
+      <w:proofErr w:type="spellStart"/>
+      <w:r>
+        <w:t>đó</w:t>
+      </w:r>
+      <w:proofErr w:type="spellEnd"/>
+      <w:r>
+        <w:t xml:space="preserve"> </w:t>
+      </w:r>
+      <w:proofErr w:type="spellStart"/>
+      <w:r>
+        <w:t>rồi</w:t>
+      </w:r>
+      <w:proofErr w:type="spellEnd"/>
+      <w:r>
+        <w:t xml:space="preserve"> save </w:t>
+      </w:r>
+      <w:proofErr w:type="spellStart"/>
+      <w:r>
+        <w:t>lại</w:t>
       </w:r>
       <w:proofErr w:type="spellEnd"/>
       <w:r>
@@ -317,139 +496,37 @@
       </w:r>
       <w:proofErr w:type="spellStart"/>
       <w:r>
-        <w:t>khi</w:t>
-      </w:r>
-      <w:proofErr w:type="spellEnd"/>
-      <w:r>
-        <w:t xml:space="preserve"> </w:t>
-      </w:r>
-      <w:proofErr w:type="spellStart"/>
-      <w:r>
-        <w:t>khai</w:t>
-      </w:r>
-      <w:proofErr w:type="spellEnd"/>
-      <w:r>
-        <w:t xml:space="preserve"> </w:t>
-      </w:r>
-      <w:proofErr w:type="spellStart"/>
-      <w:r>
-        <w:t>báo</w:t>
-      </w:r>
-      <w:proofErr w:type="spellEnd"/>
-      <w:r>
-        <w:t xml:space="preserve"> </w:t>
-      </w:r>
-      <w:proofErr w:type="spellStart"/>
-      <w:r>
-        <w:t>không</w:t>
-      </w:r>
-      <w:proofErr w:type="spellEnd"/>
-      <w:r>
-        <w:t xml:space="preserve"> </w:t>
-      </w:r>
-      <w:proofErr w:type="spellStart"/>
-      <w:r>
-        <w:t>gán</w:t>
-      </w:r>
-      <w:proofErr w:type="spellEnd"/>
-      <w:r>
-        <w:t xml:space="preserve"> </w:t>
-      </w:r>
-      <w:proofErr w:type="spellStart"/>
-      <w:r>
-        <w:t>giá</w:t>
-      </w:r>
-      <w:proofErr w:type="spellEnd"/>
-      <w:r>
-        <w:t xml:space="preserve"> </w:t>
-      </w:r>
-      <w:proofErr w:type="spellStart"/>
-      <w:r>
-        <w:t>trị</w:t>
-      </w:r>
-      <w:proofErr w:type="spellEnd"/>
-      <w:r>
-        <w:t xml:space="preserve"> </w:t>
-      </w:r>
-      <w:proofErr w:type="spellStart"/>
-      <w:r>
-        <w:t>trả</w:t>
-      </w:r>
-      <w:proofErr w:type="spellEnd"/>
-      <w:r>
-        <w:t xml:space="preserve"> </w:t>
-      </w:r>
-      <w:proofErr w:type="spellStart"/>
-      <w:r>
-        <w:t>về</w:t>
-      </w:r>
-      <w:proofErr w:type="spellEnd"/>
-      <w:r>
-        <w:t xml:space="preserve"> </w:t>
-      </w:r>
-      <w:proofErr w:type="spellStart"/>
-      <w:r>
-        <w:t>từ</w:t>
-      </w:r>
-      <w:proofErr w:type="spellEnd"/>
-      <w:r>
-        <w:t xml:space="preserve"> </w:t>
-      </w:r>
-      <w:proofErr w:type="spellStart"/>
-      <w:r>
-        <w:t>hàm</w:t>
-      </w:r>
-      <w:proofErr w:type="spellEnd"/>
-      <w:r>
-        <w:t xml:space="preserve"> </w:t>
-      </w:r>
-      <w:proofErr w:type="spellStart"/>
-      <w:r>
-        <w:t>khác</w:t>
-      </w:r>
-      <w:proofErr w:type="spellEnd"/>
-      <w:r>
-        <w:t xml:space="preserve">.  </w:t>
-      </w:r>
-      <w:proofErr w:type="spellStart"/>
-      <w:r>
-        <w:t>Nếu</w:t>
-      </w:r>
-      <w:proofErr w:type="spellEnd"/>
-      <w:r>
-        <w:t xml:space="preserve"> </w:t>
-      </w:r>
-      <w:proofErr w:type="spellStart"/>
-      <w:r>
-        <w:t>không</w:t>
-      </w:r>
-      <w:proofErr w:type="spellEnd"/>
-      <w:r>
-        <w:t xml:space="preserve"> </w:t>
-      </w:r>
-      <w:proofErr w:type="spellStart"/>
-      <w:r>
-        <w:t>sẽ</w:t>
-      </w:r>
-      <w:proofErr w:type="spellEnd"/>
-      <w:r>
-        <w:t xml:space="preserve"> </w:t>
-      </w:r>
-      <w:proofErr w:type="spellStart"/>
-      <w:r>
-        <w:t>gặp</w:t>
-      </w:r>
-      <w:proofErr w:type="spellEnd"/>
-      <w:r>
-        <w:t xml:space="preserve"> </w:t>
-      </w:r>
-      <w:proofErr w:type="spellStart"/>
-      <w:r>
-        <w:t>lỗi</w:t>
-      </w:r>
-      <w:proofErr w:type="spellEnd"/>
-      <w:r>
-        <w:t xml:space="preserve"> crosses initialization</w:t>
+        <w:t>bình</w:t>
+      </w:r>
+      <w:proofErr w:type="spellEnd"/>
+      <w:r>
+        <w:t xml:space="preserve"> </w:t>
+      </w:r>
+      <w:proofErr w:type="spellStart"/>
+      <w:r>
+        <w:t>thường</w:t>
+      </w:r>
+      <w:proofErr w:type="spellEnd"/>
+      <w:r>
+        <w:t xml:space="preserve"> </w:t>
+      </w:r>
+      <w:r>
+        <w:rPr>
+          <mc:AlternateContent>
+            <mc:Choice Requires="w16se"/>
+            <mc:Fallback>
+              <w:rFonts w:ascii="Segoe UI Emoji" w:eastAsia="Segoe UI Emoji" w:hAnsi="Segoe UI Emoji" w:cs="Segoe UI Emoji"/>
+            </mc:Fallback>
+          </mc:AlternateContent>
+        </w:rPr>
+        <mc:AlternateContent>
+          <mc:Choice Requires="w16se">
+            <w16se:symEx w16se:font="Segoe UI Emoji" w16se:char="1F60A"/>
+          </mc:Choice>
+          <mc:Fallback>
+            <w:t>😊</w:t>
+          </mc:Fallback>
+        </mc:AlternateContent>
       </w:r>
     </w:p>
     <w:p>
@@ -461,7 +538,47 @@
         </w:numPr>
       </w:pPr>
       <w:r>
-        <w:t xml:space="preserve">Build </w:t>
+        <w:t xml:space="preserve">File </w:t>
+      </w:r>
+      <w:proofErr w:type="spellStart"/>
+      <w:r>
+        <w:t>start.c</w:t>
+      </w:r>
+      <w:proofErr w:type="spellEnd"/>
+      <w:r>
+        <w:t xml:space="preserve"> với </w:t>
+      </w:r>
+      <w:proofErr w:type="spellStart"/>
+      <w:r>
+        <w:t>start.s</w:t>
+      </w:r>
+      <w:proofErr w:type="spellEnd"/>
+      <w:r>
+        <w:t xml:space="preserve"> hay </w:t>
+      </w:r>
+      <w:proofErr w:type="spellStart"/>
+      <w:r>
+        <w:t>bị</w:t>
+      </w:r>
+      <w:proofErr w:type="spellEnd"/>
+      <w:r>
+        <w:t xml:space="preserve"> </w:t>
+      </w:r>
+      <w:proofErr w:type="spellStart"/>
+      <w:r>
+        <w:t>khùng</w:t>
+      </w:r>
+      <w:proofErr w:type="spellEnd"/>
+      <w:r>
+        <w:t xml:space="preserve">. </w:t>
+      </w:r>
+      <w:proofErr w:type="spellStart"/>
+      <w:r>
+        <w:t>Bị</w:t>
+      </w:r>
+      <w:proofErr w:type="spellEnd"/>
+      <w:r>
+        <w:t xml:space="preserve"> </w:t>
       </w:r>
       <w:proofErr w:type="spellStart"/>
       <w:r>
@@ -469,6 +586,14 @@
       </w:r>
       <w:proofErr w:type="spellEnd"/>
       <w:r>
+        <w:t xml:space="preserve"> undefine </w:t>
+      </w:r>
+      <w:proofErr w:type="spellStart"/>
+      <w:r>
+        <w:t>hàm</w:t>
+      </w:r>
+      <w:proofErr w:type="spellEnd"/>
+      <w:r>
         <w:t xml:space="preserve"> </w:t>
       </w:r>
       <w:proofErr w:type="spellStart"/>
@@ -481,30 +606,27 @@
       </w:r>
       <w:proofErr w:type="spellStart"/>
       <w:r>
-        <w:t>xoá</w:t>
-      </w:r>
-      <w:proofErr w:type="spellEnd"/>
-      <w:r>
-        <w:t xml:space="preserve"> file nachos.ps ở </w:t>
-      </w:r>
-      <w:proofErr w:type="spellStart"/>
-      <w:r>
-        <w:t>thư</w:t>
-      </w:r>
-      <w:proofErr w:type="spellEnd"/>
-      <w:r>
-        <w:t xml:space="preserve"> </w:t>
-      </w:r>
-      <w:proofErr w:type="spellStart"/>
-      <w:r>
-        <w:t>mục</w:t>
-      </w:r>
-      <w:proofErr w:type="spellEnd"/>
-      <w:r>
-        <w:t xml:space="preserve"> </w:t>
-      </w:r>
-      <w:r>
-        <w:t>nachos-3.4</w:t>
+        <w:t>xuống</w:t>
+      </w:r>
+      <w:proofErr w:type="spellEnd"/>
+      <w:r>
+        <w:t xml:space="preserve"> them </w:t>
+      </w:r>
+      <w:proofErr w:type="spellStart"/>
+      <w:r>
+        <w:t>dòng</w:t>
+      </w:r>
+      <w:proofErr w:type="spellEnd"/>
+      <w:r>
+        <w:t xml:space="preserve"> trong </w:t>
+      </w:r>
+      <w:proofErr w:type="spellStart"/>
+      <w:r>
+        <w:t>hai</w:t>
+      </w:r>
+      <w:proofErr w:type="spellEnd"/>
+      <w:r>
+        <w:t xml:space="preserve"> file</w:t>
       </w:r>
     </w:p>
     <w:p>
@@ -516,45 +638,123 @@
         </w:numPr>
       </w:pPr>
       <w:r>
-        <w:t xml:space="preserve">File </w:t>
-      </w:r>
-      <w:proofErr w:type="spellStart"/>
-      <w:r>
-        <w:t>start.c</w:t>
-      </w:r>
-      <w:proofErr w:type="spellEnd"/>
-      <w:r>
-        <w:t xml:space="preserve"> với </w:t>
-      </w:r>
-      <w:proofErr w:type="spellStart"/>
-      <w:proofErr w:type="gramStart"/>
-      <w:r>
-        <w:t>start.s</w:t>
-      </w:r>
-      <w:proofErr w:type="spellEnd"/>
-      <w:proofErr w:type="gramEnd"/>
-      <w:r>
-        <w:t xml:space="preserve"> hay </w:t>
-      </w:r>
-      <w:proofErr w:type="spellStart"/>
-      <w:r>
-        <w:t>bị</w:t>
-      </w:r>
-      <w:proofErr w:type="spellEnd"/>
-      <w:r>
-        <w:t xml:space="preserve"> </w:t>
-      </w:r>
-      <w:proofErr w:type="spellStart"/>
-      <w:r>
-        <w:t>khùng</w:t>
-      </w:r>
-      <w:proofErr w:type="spellEnd"/>
-      <w:r>
-        <w:t xml:space="preserve">. </w:t>
-      </w:r>
-      <w:proofErr w:type="spellStart"/>
-      <w:r>
-        <w:t>Bị</w:t>
+        <w:t xml:space="preserve">Trong file test, </w:t>
+      </w:r>
+      <w:proofErr w:type="spellStart"/>
+      <w:r>
+        <w:t>ví</w:t>
+      </w:r>
+      <w:proofErr w:type="spellEnd"/>
+      <w:r>
+        <w:t xml:space="preserve"> </w:t>
+      </w:r>
+      <w:proofErr w:type="spellStart"/>
+      <w:r>
+        <w:t>dụ</w:t>
+      </w:r>
+      <w:proofErr w:type="spellEnd"/>
+      <w:r>
+        <w:t xml:space="preserve"> </w:t>
+      </w:r>
+    </w:p>
+    <w:p>
+      <w:pPr>
+        <w:pStyle w:val="ListParagraph"/>
+        <w:numPr>
+          <w:ilvl w:val="1"/>
+          <w:numId w:val="1"/>
+        </w:numPr>
+      </w:pPr>
+      <w:r>
+        <w:t xml:space="preserve">Int n = </w:t>
+      </w:r>
+      <w:proofErr w:type="spellStart"/>
+      <w:r>
+        <w:t>ReadInt</w:t>
+      </w:r>
+      <w:proofErr w:type="spellEnd"/>
+      <w:r>
+        <w:t xml:space="preserve">() </w:t>
+      </w:r>
+      <w:proofErr w:type="spellStart"/>
+      <w:r>
+        <w:t>thì</w:t>
+      </w:r>
+      <w:proofErr w:type="spellEnd"/>
+      <w:r>
+        <w:t xml:space="preserve"> ok.</w:t>
+      </w:r>
+    </w:p>
+    <w:p>
+      <w:pPr>
+        <w:pStyle w:val="ListParagraph"/>
+        <w:numPr>
+          <w:ilvl w:val="1"/>
+          <w:numId w:val="1"/>
+        </w:numPr>
+      </w:pPr>
+      <w:r>
+        <w:t xml:space="preserve">Int n;  </w:t>
+      </w:r>
+      <w:proofErr w:type="spellStart"/>
+      <w:r>
+        <w:t>tách</w:t>
+      </w:r>
+      <w:proofErr w:type="spellEnd"/>
+      <w:r>
+        <w:t xml:space="preserve"> </w:t>
+      </w:r>
+      <w:proofErr w:type="spellStart"/>
+      <w:r>
+        <w:t>riêng</w:t>
+      </w:r>
+      <w:proofErr w:type="spellEnd"/>
+      <w:r>
+        <w:t xml:space="preserve"> </w:t>
+      </w:r>
+      <w:proofErr w:type="spellStart"/>
+      <w:r>
+        <w:t>rồi</w:t>
+      </w:r>
+      <w:proofErr w:type="spellEnd"/>
+      <w:r>
+        <w:t xml:space="preserve"> </w:t>
+      </w:r>
+      <w:proofErr w:type="spellStart"/>
+      <w:r>
+        <w:t>mốt</w:t>
+      </w:r>
+      <w:proofErr w:type="spellEnd"/>
+      <w:r>
+        <w:t xml:space="preserve"> </w:t>
+      </w:r>
+      <w:proofErr w:type="spellStart"/>
+      <w:r>
+        <w:t>lát</w:t>
+      </w:r>
+      <w:proofErr w:type="spellEnd"/>
+      <w:r>
+        <w:t xml:space="preserve"> </w:t>
+      </w:r>
+      <w:proofErr w:type="spellStart"/>
+      <w:r>
+        <w:t>sau</w:t>
+      </w:r>
+      <w:proofErr w:type="spellEnd"/>
+      <w:r>
+        <w:t xml:space="preserve"> n = </w:t>
+      </w:r>
+      <w:proofErr w:type="spellStart"/>
+      <w:r>
+        <w:t>ReadInt</w:t>
+      </w:r>
+      <w:proofErr w:type="spellEnd"/>
+      <w:r>
+        <w:t xml:space="preserve">() </w:t>
+      </w:r>
+      <w:proofErr w:type="spellStart"/>
+      <w:r>
+        <w:t>thì</w:t>
       </w:r>
       <w:proofErr w:type="spellEnd"/>
       <w:r>
@@ -566,47 +766,7 @@
       </w:r>
       <w:proofErr w:type="spellEnd"/>
       <w:r>
-        <w:t xml:space="preserve"> undefine </w:t>
-      </w:r>
-      <w:proofErr w:type="spellStart"/>
-      <w:r>
-        <w:t>hàm</w:t>
-      </w:r>
-      <w:proofErr w:type="spellEnd"/>
-      <w:r>
-        <w:t xml:space="preserve"> </w:t>
-      </w:r>
-      <w:proofErr w:type="spellStart"/>
-      <w:r>
-        <w:t>thì</w:t>
-      </w:r>
-      <w:proofErr w:type="spellEnd"/>
-      <w:r>
-        <w:t xml:space="preserve"> </w:t>
-      </w:r>
-      <w:proofErr w:type="spellStart"/>
-      <w:r>
-        <w:t>xuống</w:t>
-      </w:r>
-      <w:proofErr w:type="spellEnd"/>
-      <w:r>
-        <w:t xml:space="preserve"> them </w:t>
-      </w:r>
-      <w:proofErr w:type="spellStart"/>
-      <w:r>
-        <w:t>dòng</w:t>
-      </w:r>
-      <w:proofErr w:type="spellEnd"/>
-      <w:r>
-        <w:t xml:space="preserve"> trong </w:t>
-      </w:r>
-      <w:proofErr w:type="spellStart"/>
-      <w:r>
-        <w:t>hai</w:t>
-      </w:r>
-      <w:proofErr w:type="spellEnd"/>
-      <w:r>
-        <w:t xml:space="preserve"> file</w:t>
+        <w:t xml:space="preserve"> addressing</w:t>
       </w:r>
     </w:p>
     <w:p/>
@@ -638,17 +798,12 @@
         <w:t xml:space="preserve">Char </w:t>
       </w:r>
       <w:proofErr w:type="spellStart"/>
-      <w:proofErr w:type="gramStart"/>
       <w:r>
         <w:t>ReadChar</w:t>
       </w:r>
       <w:proofErr w:type="spellEnd"/>
       <w:r>
-        <w:t>(</w:t>
-      </w:r>
-      <w:proofErr w:type="gramEnd"/>
-      <w:r>
-        <w:t>)</w:t>
+        <w:t>()</w:t>
       </w:r>
     </w:p>
     <w:p>
@@ -693,17 +848,12 @@
         <w:t xml:space="preserve"> con char </w:t>
       </w:r>
       <w:proofErr w:type="spellStart"/>
-      <w:proofErr w:type="gramStart"/>
       <w:r>
         <w:t>readChar</w:t>
       </w:r>
       <w:proofErr w:type="spellEnd"/>
       <w:r>
-        <w:t>(</w:t>
-      </w:r>
-      <w:proofErr w:type="gramEnd"/>
-      <w:r>
-        <w:t xml:space="preserve">) </w:t>
+        <w:t xml:space="preserve">() </w:t>
       </w:r>
     </w:p>
     <w:p>
@@ -781,15 +931,7 @@
         </w:numPr>
       </w:pPr>
       <w:r>
-        <w:t xml:space="preserve"> #</w:t>
-      </w:r>
-      <w:proofErr w:type="gramStart"/>
-      <w:r>
-        <w:t>define</w:t>
-      </w:r>
-      <w:proofErr w:type="gramEnd"/>
-      <w:r>
-        <w:t xml:space="preserve"> </w:t>
+        <w:t xml:space="preserve"> #define </w:t>
       </w:r>
       <w:proofErr w:type="spellStart"/>
       <w:r>
@@ -828,17 +970,12 @@
         <w:t xml:space="preserve">Char </w:t>
       </w:r>
       <w:proofErr w:type="spellStart"/>
-      <w:proofErr w:type="gramStart"/>
       <w:r>
         <w:t>ReadChar</w:t>
       </w:r>
       <w:proofErr w:type="spellEnd"/>
       <w:r>
-        <w:t>(</w:t>
-      </w:r>
-      <w:proofErr w:type="gramEnd"/>
-      <w:r>
-        <w:t>);</w:t>
+        <w:t>();</w:t>
       </w:r>
     </w:p>
     <w:p>
@@ -866,12 +1003,10 @@
         <w:t xml:space="preserve"> </w:t>
       </w:r>
       <w:proofErr w:type="spellStart"/>
-      <w:proofErr w:type="gramStart"/>
       <w:r>
         <w:t>start.s</w:t>
       </w:r>
       <w:proofErr w:type="spellEnd"/>
-      <w:proofErr w:type="gramEnd"/>
       <w:r>
         <w:t xml:space="preserve"> </w:t>
       </w:r>
@@ -894,9 +1029,6 @@
       </w:pPr>
       <w:r>
         <w:tab/>
-      </w:r>
-      <w:proofErr w:type="gramStart"/>
-      <w:r>
         <w:t>.</w:t>
       </w:r>
       <w:proofErr w:type="spellStart"/>
@@ -904,7 +1036,6 @@
         <w:t>globl</w:t>
       </w:r>
       <w:proofErr w:type="spellEnd"/>
-      <w:proofErr w:type="gramEnd"/>
       <w:r>
         <w:t xml:space="preserve"> </w:t>
       </w:r>
@@ -921,9 +1052,6 @@
       </w:pPr>
       <w:r>
         <w:tab/>
-      </w:r>
-      <w:proofErr w:type="gramStart"/>
-      <w:r>
         <w:t>.</w:t>
       </w:r>
       <w:proofErr w:type="spellStart"/>
@@ -931,7 +1059,6 @@
         <w:t>ent</w:t>
       </w:r>
       <w:proofErr w:type="spellEnd"/>
-      <w:proofErr w:type="gramEnd"/>
       <w:r>
         <w:tab/>
       </w:r>
@@ -972,15 +1099,7 @@
       </w:r>
       <w:proofErr w:type="spellEnd"/>
       <w:r>
-        <w:t xml:space="preserve"> $</w:t>
-      </w:r>
-      <w:proofErr w:type="gramStart"/>
-      <w:r>
-        <w:t>2,$</w:t>
-      </w:r>
-      <w:proofErr w:type="gramEnd"/>
-      <w:r>
-        <w:t xml:space="preserve">0, </w:t>
+        <w:t xml:space="preserve"> $2,$0, </w:t>
       </w:r>
       <w:proofErr w:type="spellStart"/>
       <w:r>
@@ -1023,14 +1142,7 @@
       </w:pPr>
       <w:r>
         <w:tab/>
-      </w:r>
-      <w:proofErr w:type="gramStart"/>
-      <w:r>
-        <w:t>.end</w:t>
-      </w:r>
-      <w:proofErr w:type="gramEnd"/>
-      <w:r>
-        <w:t xml:space="preserve"> </w:t>
+        <w:t xml:space="preserve">.end </w:t>
       </w:r>
       <w:proofErr w:type="spellStart"/>
       <w:r>
@@ -1144,12 +1256,10 @@
         <w:ind w:left="1440"/>
       </w:pPr>
       <w:proofErr w:type="spellStart"/>
-      <w:proofErr w:type="gramStart"/>
       <w:r>
         <w:t>char.o</w:t>
       </w:r>
       <w:proofErr w:type="spellEnd"/>
-      <w:proofErr w:type="gramEnd"/>
       <w:r>
         <w:t xml:space="preserve">: </w:t>
       </w:r>
@@ -1191,12 +1301,10 @@
         <w:t xml:space="preserve">: </w:t>
       </w:r>
       <w:proofErr w:type="spellStart"/>
-      <w:proofErr w:type="gramStart"/>
       <w:r>
         <w:t>char.o</w:t>
       </w:r>
       <w:proofErr w:type="spellEnd"/>
-      <w:proofErr w:type="gramEnd"/>
       <w:r>
         <w:t xml:space="preserve"> </w:t>
       </w:r>
@@ -1216,12 +1324,10 @@
         <w:t xml:space="preserve">$(LD) $(LDFLAGS) </w:t>
       </w:r>
       <w:proofErr w:type="spellStart"/>
-      <w:proofErr w:type="gramStart"/>
       <w:r>
         <w:t>start.o</w:t>
       </w:r>
       <w:proofErr w:type="spellEnd"/>
-      <w:proofErr w:type="gramEnd"/>
       <w:r>
         <w:t xml:space="preserve"> </w:t>
       </w:r>
@@ -1246,14 +1352,7 @@
       </w:pPr>
       <w:r>
         <w:tab/>
-      </w:r>
-      <w:proofErr w:type="gramStart"/>
-      <w:r>
-        <w:t>..</w:t>
-      </w:r>
-      <w:proofErr w:type="gramEnd"/>
-      <w:r>
-        <w:t xml:space="preserve">/bin/coff2noff </w:t>
+        <w:t xml:space="preserve">../bin/coff2noff </w:t>
       </w:r>
       <w:proofErr w:type="spellStart"/>
       <w:r>
@@ -1263,6 +1362,24 @@
       <w:r>
         <w:t xml:space="preserve"> char</w:t>
       </w:r>
+    </w:p>
+    <w:p>
+      <w:pPr>
+        <w:pStyle w:val="ListParagraph"/>
+        <w:ind w:left="1440"/>
+      </w:pPr>
+    </w:p>
+    <w:p>
+      <w:pPr>
+        <w:pStyle w:val="ListParagraph"/>
+        <w:ind w:left="1440"/>
+      </w:pPr>
+    </w:p>
+    <w:p>
+      <w:pPr>
+        <w:pStyle w:val="ListParagraph"/>
+        <w:ind w:left="1440"/>
+      </w:pPr>
     </w:p>
     <w:sectPr>
       <w:pgSz w:w="12240" w:h="15840"/>
@@ -1303,7 +1420,7 @@
         <w:rFonts w:ascii="Courier New" w:hAnsi="Courier New" w:cs="Courier New" w:hint="default"/>
       </w:rPr>
     </w:lvl>
-    <w:lvl w:ilvl="2" w:tplc="04090005" w:tentative="1">
+    <w:lvl w:ilvl="2" w:tplc="04090005">
       <w:start w:val="1"/>
       <w:numFmt w:val="bullet"/>
       <w:lvlText w:val=""/>

</xml_diff>

<commit_message>
Hello con heo. file word viết xàm nè đọc đi :anguished:
</commit_message>
<xml_diff>
--- a/Note Pj2.docx
+++ b/Note Pj2.docx
@@ -549,10 +549,12 @@
         <w:t xml:space="preserve"> với </w:t>
       </w:r>
       <w:proofErr w:type="spellStart"/>
+      <w:proofErr w:type="gramStart"/>
       <w:r>
         <w:t>start.s</w:t>
       </w:r>
       <w:proofErr w:type="spellEnd"/>
+      <w:proofErr w:type="gramEnd"/>
       <w:r>
         <w:t xml:space="preserve"> hay </w:t>
       </w:r>
@@ -669,12 +671,17 @@
         <w:t xml:space="preserve">Int n = </w:t>
       </w:r>
       <w:proofErr w:type="spellStart"/>
+      <w:proofErr w:type="gramStart"/>
       <w:r>
         <w:t>ReadInt</w:t>
       </w:r>
       <w:proofErr w:type="spellEnd"/>
       <w:r>
-        <w:t xml:space="preserve">() </w:t>
+        <w:t>(</w:t>
+      </w:r>
+      <w:proofErr w:type="gramEnd"/>
+      <w:r>
+        <w:t xml:space="preserve">) </w:t>
       </w:r>
       <w:proofErr w:type="spellStart"/>
       <w:r>
@@ -694,13 +701,18 @@
         </w:numPr>
       </w:pPr>
       <w:r>
-        <w:t xml:space="preserve">Int n;  </w:t>
+        <w:t xml:space="preserve">Int </w:t>
+      </w:r>
+      <w:proofErr w:type="gramStart"/>
+      <w:r>
+        <w:t xml:space="preserve">n;  </w:t>
       </w:r>
       <w:proofErr w:type="spellStart"/>
       <w:r>
         <w:t>tách</w:t>
       </w:r>
       <w:proofErr w:type="spellEnd"/>
+      <w:proofErr w:type="gramEnd"/>
       <w:r>
         <w:t xml:space="preserve"> </w:t>
       </w:r>
@@ -798,12 +810,17 @@
         <w:t xml:space="preserve">Char </w:t>
       </w:r>
       <w:proofErr w:type="spellStart"/>
+      <w:proofErr w:type="gramStart"/>
       <w:r>
         <w:t>ReadChar</w:t>
       </w:r>
       <w:proofErr w:type="spellEnd"/>
       <w:r>
-        <w:t>()</w:t>
+        <w:t>(</w:t>
+      </w:r>
+      <w:proofErr w:type="gramEnd"/>
+      <w:r>
+        <w:t>)</w:t>
       </w:r>
     </w:p>
     <w:p>
@@ -848,12 +865,17 @@
         <w:t xml:space="preserve"> con char </w:t>
       </w:r>
       <w:proofErr w:type="spellStart"/>
+      <w:proofErr w:type="gramStart"/>
       <w:r>
         <w:t>readChar</w:t>
       </w:r>
       <w:proofErr w:type="spellEnd"/>
       <w:r>
-        <w:t xml:space="preserve">() </w:t>
+        <w:t>(</w:t>
+      </w:r>
+      <w:proofErr w:type="gramEnd"/>
+      <w:r>
+        <w:t xml:space="preserve">) </w:t>
       </w:r>
     </w:p>
     <w:p>
@@ -931,7 +953,15 @@
         </w:numPr>
       </w:pPr>
       <w:r>
-        <w:t xml:space="preserve"> #define </w:t>
+        <w:t xml:space="preserve"> #</w:t>
+      </w:r>
+      <w:proofErr w:type="gramStart"/>
+      <w:r>
+        <w:t>define</w:t>
+      </w:r>
+      <w:proofErr w:type="gramEnd"/>
+      <w:r>
+        <w:t xml:space="preserve"> </w:t>
       </w:r>
       <w:proofErr w:type="spellStart"/>
       <w:r>
@@ -970,12 +1000,17 @@
         <w:t xml:space="preserve">Char </w:t>
       </w:r>
       <w:proofErr w:type="spellStart"/>
+      <w:proofErr w:type="gramStart"/>
       <w:r>
         <w:t>ReadChar</w:t>
       </w:r>
       <w:proofErr w:type="spellEnd"/>
       <w:r>
-        <w:t>();</w:t>
+        <w:t>(</w:t>
+      </w:r>
+      <w:proofErr w:type="gramEnd"/>
+      <w:r>
+        <w:t>);</w:t>
       </w:r>
     </w:p>
     <w:p>
@@ -1003,10 +1038,12 @@
         <w:t xml:space="preserve"> </w:t>
       </w:r>
       <w:proofErr w:type="spellStart"/>
+      <w:proofErr w:type="gramStart"/>
       <w:r>
         <w:t>start.s</w:t>
       </w:r>
       <w:proofErr w:type="spellEnd"/>
+      <w:proofErr w:type="gramEnd"/>
       <w:r>
         <w:t xml:space="preserve"> </w:t>
       </w:r>
@@ -1029,6 +1066,9 @@
       </w:pPr>
       <w:r>
         <w:tab/>
+      </w:r>
+      <w:proofErr w:type="gramStart"/>
+      <w:r>
         <w:t>.</w:t>
       </w:r>
       <w:proofErr w:type="spellStart"/>
@@ -1036,6 +1076,7 @@
         <w:t>globl</w:t>
       </w:r>
       <w:proofErr w:type="spellEnd"/>
+      <w:proofErr w:type="gramEnd"/>
       <w:r>
         <w:t xml:space="preserve"> </w:t>
       </w:r>
@@ -1052,6 +1093,9 @@
       </w:pPr>
       <w:r>
         <w:tab/>
+      </w:r>
+      <w:proofErr w:type="gramStart"/>
+      <w:r>
         <w:t>.</w:t>
       </w:r>
       <w:proofErr w:type="spellStart"/>
@@ -1059,6 +1103,7 @@
         <w:t>ent</w:t>
       </w:r>
       <w:proofErr w:type="spellEnd"/>
+      <w:proofErr w:type="gramEnd"/>
       <w:r>
         <w:tab/>
       </w:r>
@@ -1099,7 +1144,15 @@
       </w:r>
       <w:proofErr w:type="spellEnd"/>
       <w:r>
-        <w:t xml:space="preserve"> $2,$0, </w:t>
+        <w:t xml:space="preserve"> $</w:t>
+      </w:r>
+      <w:proofErr w:type="gramStart"/>
+      <w:r>
+        <w:t>2,$</w:t>
+      </w:r>
+      <w:proofErr w:type="gramEnd"/>
+      <w:r>
+        <w:t xml:space="preserve">0, </w:t>
       </w:r>
       <w:proofErr w:type="spellStart"/>
       <w:r>
@@ -1142,7 +1195,14 @@
       </w:pPr>
       <w:r>
         <w:tab/>
-        <w:t xml:space="preserve">.end </w:t>
+      </w:r>
+      <w:proofErr w:type="gramStart"/>
+      <w:r>
+        <w:t>.end</w:t>
+      </w:r>
+      <w:proofErr w:type="gramEnd"/>
+      <w:r>
+        <w:t xml:space="preserve"> </w:t>
       </w:r>
       <w:proofErr w:type="spellStart"/>
       <w:r>
@@ -1256,10 +1316,12 @@
         <w:ind w:left="1440"/>
       </w:pPr>
       <w:proofErr w:type="spellStart"/>
+      <w:proofErr w:type="gramStart"/>
       <w:r>
         <w:t>char.o</w:t>
       </w:r>
       <w:proofErr w:type="spellEnd"/>
+      <w:proofErr w:type="gramEnd"/>
       <w:r>
         <w:t xml:space="preserve">: </w:t>
       </w:r>
@@ -1301,10 +1363,12 @@
         <w:t xml:space="preserve">: </w:t>
       </w:r>
       <w:proofErr w:type="spellStart"/>
+      <w:proofErr w:type="gramStart"/>
       <w:r>
         <w:t>char.o</w:t>
       </w:r>
       <w:proofErr w:type="spellEnd"/>
+      <w:proofErr w:type="gramEnd"/>
       <w:r>
         <w:t xml:space="preserve"> </w:t>
       </w:r>
@@ -1324,10 +1388,12 @@
         <w:t xml:space="preserve">$(LD) $(LDFLAGS) </w:t>
       </w:r>
       <w:proofErr w:type="spellStart"/>
+      <w:proofErr w:type="gramStart"/>
       <w:r>
         <w:t>start.o</w:t>
       </w:r>
       <w:proofErr w:type="spellEnd"/>
+      <w:proofErr w:type="gramEnd"/>
       <w:r>
         <w:t xml:space="preserve"> </w:t>
       </w:r>
@@ -1352,7 +1418,14 @@
       </w:pPr>
       <w:r>
         <w:tab/>
-        <w:t xml:space="preserve">../bin/coff2noff </w:t>
+      </w:r>
+      <w:proofErr w:type="gramStart"/>
+      <w:r>
+        <w:t>..</w:t>
+      </w:r>
+      <w:proofErr w:type="gramEnd"/>
+      <w:r>
+        <w:t xml:space="preserve">/bin/coff2noff </w:t>
       </w:r>
       <w:proofErr w:type="spellStart"/>
       <w:r>
@@ -1362,6 +1435,38 @@
       <w:r>
         <w:t xml:space="preserve"> char</w:t>
       </w:r>
+    </w:p>
+    <w:p/>
+    <w:p>
+      <w:proofErr w:type="spellStart"/>
+      <w:r>
+        <w:t>Mấy</w:t>
+      </w:r>
+      <w:proofErr w:type="spellEnd"/>
+      <w:r>
+        <w:t xml:space="preserve"> </w:t>
+      </w:r>
+      <w:proofErr w:type="spellStart"/>
+      <w:r>
+        <w:t>cái</w:t>
+      </w:r>
+      <w:proofErr w:type="spellEnd"/>
+      <w:r>
+        <w:t xml:space="preserve"> </w:t>
+      </w:r>
+      <w:proofErr w:type="spellStart"/>
+      <w:r>
+        <w:t>khác</w:t>
+      </w:r>
+      <w:proofErr w:type="spellEnd"/>
+      <w:r>
+        <w:t xml:space="preserve"> y </w:t>
+      </w:r>
+      <w:proofErr w:type="spellStart"/>
+      <w:r>
+        <w:t>chang</w:t>
+      </w:r>
+      <w:proofErr w:type="spellEnd"/>
     </w:p>
     <w:p>
       <w:pPr>

</xml_diff>